<commit_message>
2 paper citation have been added to Research paper word doc
</commit_message>
<xml_diff>
--- a/Research paper summery and citations.docx
+++ b/Research paper summery and citations.docx
@@ -6,33 +6,138 @@
       <w:pPr>
         <w:ind w:left="-450" w:right="-630"/>
         <w:rPr>
-          <w:sz w:val="24"/>
-          <w:szCs w:val="24"/>
-        </w:rPr>
-      </w:pPr>
-      <w:r>
-        <w:rPr>
-          <w:sz w:val="24"/>
-          <w:szCs w:val="24"/>
-        </w:rPr>
-        <w:t>TESSA is an experimental system that aims to aid transactions between a deaf person and a clerk in a Post</w:t>
-      </w:r>
-      <w:r>
-        <w:rPr>
+          <w:rFonts w:asciiTheme="majorHAnsi" w:hAnsiTheme="majorHAnsi"/>
+          <w:sz w:val="24"/>
+          <w:szCs w:val="24"/>
+        </w:rPr>
+      </w:pPr>
+      <w:r>
+        <w:rPr>
+          <w:rFonts w:asciiTheme="majorHAnsi" w:hAnsiTheme="majorHAnsi"/>
+          <w:sz w:val="24"/>
+          <w:szCs w:val="24"/>
+        </w:rPr>
+        <w:t xml:space="preserve">TESSA is an experimental system that aims to aid transactions between a deaf person and a clerk in a Post Office by translating the clerk’s speech to sign language. </w:t>
+      </w:r>
+      <w:r>
+        <w:rPr>
+          <w:rFonts w:asciiTheme="majorHAnsi" w:hAnsiTheme="majorHAnsi"/>
+          <w:b/>
+          <w:bCs/>
+          <w:sz w:val="24"/>
+          <w:szCs w:val="24"/>
+        </w:rPr>
+        <w:t>[1</w:t>
+      </w:r>
+      <w:r>
+        <w:rPr>
+          <w:rFonts w:asciiTheme="majorHAnsi" w:hAnsiTheme="majorHAnsi"/>
+          <w:b/>
+          <w:bCs/>
+          <w:sz w:val="24"/>
+          <w:szCs w:val="24"/>
+        </w:rPr>
+        <w:t>]</w:t>
+      </w:r>
+      <w:r>
+        <w:rPr>
+          <w:rFonts w:asciiTheme="majorHAnsi" w:hAnsiTheme="majorHAnsi"/>
+          <w:sz w:val="24"/>
+          <w:szCs w:val="24"/>
+        </w:rPr>
+        <w:t xml:space="preserve"> (</w:t>
+      </w:r>
+      <w:r>
+        <w:rPr>
+          <w:rFonts w:asciiTheme="majorHAnsi" w:hAnsiTheme="majorHAnsi"/>
+          <w:sz w:val="24"/>
+          <w:szCs w:val="24"/>
+        </w:rPr>
+        <w:t>But</w:t>
+      </w:r>
+      <w:r>
+        <w:rPr>
+          <w:rFonts w:asciiTheme="majorHAnsi" w:hAnsiTheme="majorHAnsi"/>
+          <w:sz w:val="24"/>
+          <w:szCs w:val="24"/>
+        </w:rPr>
+        <w:t xml:space="preserve"> they used British Sign language)</w:t>
+      </w:r>
+    </w:p>
+    <w:p>
+      <w:pPr>
+        <w:ind w:left="-450" w:right="-630"/>
+        <w:rPr>
+          <w:rFonts w:asciiTheme="majorHAnsi" w:hAnsiTheme="majorHAnsi"/>
+          <w:sz w:val="24"/>
+          <w:szCs w:val="24"/>
+        </w:rPr>
+      </w:pPr>
+      <w:r>
+        <w:rPr>
+          <w:rFonts w:asciiTheme="majorHAnsi" w:hAnsiTheme="majorHAnsi"/>
+          <w:sz w:val="24"/>
+          <w:szCs w:val="24"/>
+        </w:rPr>
+        <w:t>These systems are designed to provide translation of conversational speech between languages with a poten</w:t>
+      </w:r>
+      <w:r>
+        <w:rPr>
+          <w:rFonts w:asciiTheme="majorHAnsi" w:hAnsiTheme="majorHAnsi"/>
+          <w:sz w:val="24"/>
+          <w:szCs w:val="24"/>
+        </w:rPr>
+        <w:t xml:space="preserve">tially very large vocabulary </w:t>
+      </w:r>
+      <w:r>
+        <w:rPr>
+          <w:rFonts w:asciiTheme="majorHAnsi" w:hAnsiTheme="majorHAnsi"/>
+          <w:b/>
+          <w:bCs/>
+          <w:sz w:val="24"/>
+          <w:szCs w:val="24"/>
+        </w:rPr>
+        <w:t>[4</w:t>
+      </w:r>
+      <w:r>
+        <w:rPr>
+          <w:rFonts w:asciiTheme="majorHAnsi" w:hAnsiTheme="majorHAnsi"/>
+          <w:b/>
+          <w:bCs/>
+          <w:sz w:val="24"/>
+          <w:szCs w:val="24"/>
+        </w:rPr>
+        <w:t>].</w:t>
+      </w:r>
+      <w:r>
+        <w:rPr>
+          <w:rFonts w:asciiTheme="majorHAnsi" w:hAnsiTheme="majorHAnsi"/>
           <w:sz w:val="24"/>
           <w:szCs w:val="24"/>
         </w:rPr>
         <w:t xml:space="preserve"> </w:t>
       </w:r>
-      <w:r>
-        <w:rPr>
-          <w:sz w:val="24"/>
-          <w:szCs w:val="24"/>
-        </w:rPr>
-        <w:t>Office by translating the clerk’s speech to sign language.</w:t>
-      </w:r>
-      <w:r>
-        <w:rPr>
+    </w:p>
+    <w:p>
+      <w:pPr>
+        <w:ind w:left="-450" w:right="-630"/>
+        <w:rPr>
+          <w:rFonts w:asciiTheme="majorHAnsi" w:hAnsiTheme="majorHAnsi"/>
+          <w:sz w:val="24"/>
+          <w:szCs w:val="24"/>
+        </w:rPr>
+      </w:pPr>
+      <w:r>
+        <w:rPr>
+          <w:rFonts w:asciiTheme="majorHAnsi" w:hAnsiTheme="majorHAnsi"/>
+          <w:sz w:val="24"/>
+          <w:szCs w:val="24"/>
+        </w:rPr>
+        <w:t>In our modern information and communication society, daily life would be unimaginable without technology. Information and Communications Technology (ICT) is also very useful for people with special needs.</w:t>
+      </w:r>
+      <w:r>
+        <w:rPr>
+          <w:rFonts w:asciiTheme="majorHAnsi" w:hAnsiTheme="majorHAnsi"/>
           <w:sz w:val="24"/>
           <w:szCs w:val="24"/>
         </w:rPr>
@@ -40,379 +145,210 @@
       </w:r>
       <w:r>
         <w:rPr>
-          <w:b/>
-          <w:bCs/>
-          <w:sz w:val="24"/>
-          <w:szCs w:val="24"/>
-        </w:rPr>
-        <w:t>[1</w:t>
-      </w:r>
-      <w:r>
-        <w:rPr>
-          <w:b/>
-          <w:bCs/>
-          <w:sz w:val="24"/>
-          <w:szCs w:val="24"/>
-        </w:rPr>
-        <w:t>]</w:t>
-      </w:r>
-      <w:r>
-        <w:rPr>
-          <w:sz w:val="24"/>
-          <w:szCs w:val="24"/>
-        </w:rPr>
-        <w:t xml:space="preserve"> (</w:t>
-      </w:r>
-      <w:r>
-        <w:rPr>
-          <w:sz w:val="24"/>
-          <w:szCs w:val="24"/>
-        </w:rPr>
-        <w:t>But</w:t>
-      </w:r>
-      <w:r>
-        <w:rPr>
-          <w:sz w:val="24"/>
-          <w:szCs w:val="24"/>
-        </w:rPr>
-        <w:t xml:space="preserve"> they used British Sign language)</w:t>
+          <w:rFonts w:asciiTheme="majorHAnsi" w:eastAsia="Calibri" w:hAnsiTheme="majorHAnsi" w:cs="Calibri"/>
+          <w:sz w:val="24"/>
+          <w:szCs w:val="24"/>
+        </w:rPr>
+        <w:t xml:space="preserve">Deaf are people who can’t talk and </w:t>
+      </w:r>
+      <w:r>
+        <w:rPr>
+          <w:rFonts w:asciiTheme="majorHAnsi" w:eastAsia="Calibri" w:hAnsiTheme="majorHAnsi"/>
+          <w:sz w:val="24"/>
+          <w:szCs w:val="24"/>
+          <w:lang w:bidi="ps-AF"/>
+        </w:rPr>
+        <w:t>hear</w:t>
+      </w:r>
+      <w:r>
+        <w:rPr>
+          <w:rFonts w:asciiTheme="majorHAnsi" w:hAnsiTheme="majorHAnsi"/>
+          <w:sz w:val="24"/>
+          <w:szCs w:val="24"/>
+        </w:rPr>
+        <w:t xml:space="preserve">, hearing people are unfamiliar with Deaf because they don’t know their language. They think that if you cannot hear, you can easily access any necessary information by simply reading it in written form, and if you really need to communicate, you can always write your message down. </w:t>
+      </w:r>
+      <w:r>
+        <w:rPr>
+          <w:rFonts w:asciiTheme="majorHAnsi" w:hAnsiTheme="majorHAnsi"/>
+          <w:b/>
+          <w:bCs/>
+          <w:sz w:val="24"/>
+          <w:szCs w:val="24"/>
+        </w:rPr>
+        <w:t>[5]</w:t>
       </w:r>
     </w:p>
     <w:p>
       <w:pPr>
         <w:ind w:left="-450" w:right="-630"/>
         <w:rPr>
-          <w:sz w:val="24"/>
-          <w:szCs w:val="24"/>
-        </w:rPr>
-      </w:pPr>
-      <w:r>
-        <w:rPr>
-          <w:sz w:val="24"/>
-          <w:szCs w:val="24"/>
-        </w:rPr>
-        <w:t>These systems are designed to provide translation of</w:t>
-      </w:r>
-      <w:r>
-        <w:rPr>
-          <w:sz w:val="24"/>
-          <w:szCs w:val="24"/>
-        </w:rPr>
-        <w:t xml:space="preserve"> </w:t>
-      </w:r>
-      <w:r>
-        <w:rPr>
-          <w:sz w:val="24"/>
-          <w:szCs w:val="24"/>
-        </w:rPr>
-        <w:t>conversational</w:t>
-      </w:r>
-      <w:r>
-        <w:rPr>
-          <w:sz w:val="24"/>
-          <w:szCs w:val="24"/>
-        </w:rPr>
-        <w:t xml:space="preserve"> </w:t>
-      </w:r>
-      <w:r>
-        <w:rPr>
-          <w:sz w:val="24"/>
-          <w:szCs w:val="24"/>
-        </w:rPr>
-        <w:t>speech</w:t>
-      </w:r>
-      <w:r>
-        <w:rPr>
-          <w:sz w:val="24"/>
-          <w:szCs w:val="24"/>
-        </w:rPr>
-        <w:t xml:space="preserve"> </w:t>
-      </w:r>
-      <w:r>
-        <w:rPr>
-          <w:sz w:val="24"/>
-          <w:szCs w:val="24"/>
-        </w:rPr>
-        <w:t>between</w:t>
-      </w:r>
-      <w:r>
-        <w:rPr>
-          <w:sz w:val="24"/>
-          <w:szCs w:val="24"/>
-        </w:rPr>
-        <w:t xml:space="preserve"> </w:t>
-      </w:r>
-      <w:r>
-        <w:rPr>
-          <w:sz w:val="24"/>
-          <w:szCs w:val="24"/>
-        </w:rPr>
-        <w:t>languages</w:t>
-      </w:r>
-      <w:r>
-        <w:rPr>
-          <w:sz w:val="24"/>
-          <w:szCs w:val="24"/>
-        </w:rPr>
-        <w:t xml:space="preserve"> </w:t>
-      </w:r>
-      <w:r>
-        <w:rPr>
-          <w:sz w:val="24"/>
-          <w:szCs w:val="24"/>
-        </w:rPr>
-        <w:t>with</w:t>
-      </w:r>
-      <w:r>
-        <w:rPr>
-          <w:sz w:val="24"/>
-          <w:szCs w:val="24"/>
-        </w:rPr>
-        <w:t xml:space="preserve"> a </w:t>
-      </w:r>
-      <w:r>
-        <w:rPr>
-          <w:sz w:val="24"/>
-          <w:szCs w:val="24"/>
-        </w:rPr>
-        <w:t>poten</w:t>
-      </w:r>
-      <w:r>
-        <w:rPr>
-          <w:sz w:val="24"/>
-          <w:szCs w:val="24"/>
-        </w:rPr>
-        <w:t xml:space="preserve">tially very large vocabulary </w:t>
-      </w:r>
-      <w:r>
-        <w:rPr>
-          <w:b/>
-          <w:bCs/>
-          <w:sz w:val="24"/>
-          <w:szCs w:val="24"/>
-        </w:rPr>
-        <w:t>[4</w:t>
-      </w:r>
-      <w:r>
-        <w:rPr>
-          <w:b/>
-          <w:bCs/>
-          <w:sz w:val="24"/>
-          <w:szCs w:val="24"/>
-        </w:rPr>
-        <w:t>].</w:t>
-      </w:r>
-      <w:r>
-        <w:rPr>
-          <w:sz w:val="24"/>
-          <w:szCs w:val="24"/>
-        </w:rPr>
-        <w:t xml:space="preserve"> </w:t>
-      </w:r>
-    </w:p>
-    <w:p>
-      <w:pPr>
-        <w:ind w:left="-450" w:right="-630"/>
-        <w:rPr>
-          <w:sz w:val="24"/>
-          <w:szCs w:val="24"/>
-        </w:rPr>
-      </w:pPr>
-      <w:r>
-        <w:rPr>
-          <w:sz w:val="24"/>
-          <w:szCs w:val="24"/>
-        </w:rPr>
-        <w:t>We have been</w:t>
-      </w:r>
-      <w:r>
-        <w:rPr>
-          <w:sz w:val="24"/>
-          <w:szCs w:val="24"/>
-        </w:rPr>
-        <w:t xml:space="preserve"> </w:t>
-      </w:r>
-      <w:r>
-        <w:rPr>
-          <w:sz w:val="24"/>
-          <w:szCs w:val="24"/>
-        </w:rPr>
-        <w:t>developing a system which combines aspects of both</w:t>
-      </w:r>
-      <w:r>
-        <w:rPr>
-          <w:sz w:val="24"/>
-          <w:szCs w:val="24"/>
-        </w:rPr>
-        <w:t xml:space="preserve"> </w:t>
-      </w:r>
-      <w:r>
-        <w:rPr>
-          <w:sz w:val="24"/>
-          <w:szCs w:val="24"/>
-        </w:rPr>
-        <w:t>kinds of systems mentioned above. It is an interactive</w:t>
-      </w:r>
-      <w:r>
-        <w:rPr>
-          <w:sz w:val="24"/>
-          <w:szCs w:val="24"/>
-        </w:rPr>
-        <w:t xml:space="preserve"> </w:t>
-      </w:r>
-      <w:r>
-        <w:rPr>
-          <w:sz w:val="24"/>
-          <w:szCs w:val="24"/>
-        </w:rPr>
-        <w:t>translation system but it operates in a very restricted</w:t>
-      </w:r>
-      <w:r>
-        <w:rPr>
-          <w:sz w:val="24"/>
-          <w:szCs w:val="24"/>
-        </w:rPr>
-        <w:t xml:space="preserve"> </w:t>
-      </w:r>
-      <w:r>
-        <w:rPr>
-          <w:sz w:val="24"/>
-          <w:szCs w:val="24"/>
-        </w:rPr>
-        <w:t>domain and is designed to assist in the completion of a</w:t>
-      </w:r>
-      <w:r>
-        <w:rPr>
-          <w:sz w:val="24"/>
-          <w:szCs w:val="24"/>
-        </w:rPr>
-        <w:t xml:space="preserve"> </w:t>
-      </w:r>
-      <w:r>
-        <w:rPr>
-          <w:sz w:val="24"/>
-          <w:szCs w:val="24"/>
-        </w:rPr>
-        <w:t>transaction between a Post Office (PO) clerk and a deaf</w:t>
-      </w:r>
-      <w:r>
-        <w:rPr>
-          <w:sz w:val="24"/>
-          <w:szCs w:val="24"/>
-        </w:rPr>
-        <w:t xml:space="preserve"> </w:t>
-      </w:r>
-      <w:r>
-        <w:rPr>
-          <w:sz w:val="24"/>
-          <w:szCs w:val="24"/>
-        </w:rPr>
-        <w:t>customer.</w:t>
-      </w:r>
-      <w:r>
-        <w:rPr>
-          <w:sz w:val="24"/>
-          <w:szCs w:val="24"/>
-        </w:rPr>
-        <w:t xml:space="preserve"> </w:t>
-      </w:r>
-      <w:r>
-        <w:rPr>
-          <w:b/>
-          <w:bCs/>
-          <w:sz w:val="24"/>
-          <w:szCs w:val="24"/>
-        </w:rPr>
-        <w:t>[1]</w:t>
-      </w:r>
-    </w:p>
-    <w:p>
-      <w:pPr>
-        <w:ind w:left="-450" w:right="-630"/>
-        <w:rPr>
-          <w:b/>
-          <w:bCs/>
-          <w:sz w:val="24"/>
-          <w:szCs w:val="24"/>
-        </w:rPr>
-      </w:pPr>
-      <w:r>
-        <w:rPr>
-          <w:sz w:val="24"/>
-          <w:szCs w:val="24"/>
-        </w:rPr>
-        <w:t>The quality of TESSA's signing was measured in two</w:t>
-      </w:r>
-      <w:r>
-        <w:rPr>
-          <w:sz w:val="24"/>
-          <w:szCs w:val="24"/>
-        </w:rPr>
-        <w:t xml:space="preserve"> </w:t>
-      </w:r>
-      <w:r>
-        <w:rPr>
-          <w:sz w:val="24"/>
-          <w:szCs w:val="24"/>
-        </w:rPr>
-        <w:t>ways: intelligibility of signs, and acceptability of signs to</w:t>
-      </w:r>
-      <w:r>
-        <w:rPr>
-          <w:sz w:val="24"/>
-          <w:szCs w:val="24"/>
-        </w:rPr>
-        <w:t xml:space="preserve"> </w:t>
-      </w:r>
-      <w:r>
-        <w:rPr>
-          <w:sz w:val="24"/>
-          <w:szCs w:val="24"/>
-        </w:rPr>
-        <w:t>deaf users</w:t>
-      </w:r>
-      <w:r>
-        <w:rPr>
-          <w:b/>
-          <w:bCs/>
-          <w:sz w:val="24"/>
-          <w:szCs w:val="24"/>
-        </w:rPr>
-        <w:t>.</w:t>
-      </w:r>
-      <w:r>
-        <w:rPr>
-          <w:b/>
-          <w:bCs/>
-          <w:sz w:val="24"/>
-          <w:szCs w:val="24"/>
-        </w:rPr>
-        <w:t xml:space="preserve"> [1]</w:t>
-      </w:r>
-    </w:p>
-    <w:p>
-      <w:pPr>
-        <w:ind w:left="-450" w:right="-630"/>
-        <w:rPr>
-          <w:b/>
-          <w:bCs/>
-          <w:sz w:val="24"/>
-          <w:szCs w:val="24"/>
-        </w:rPr>
-      </w:pPr>
-      <w:r>
-        <w:rPr>
-          <w:rFonts w:cs="Times New Roman"/>
-          <w:sz w:val="24"/>
-          <w:szCs w:val="24"/>
-        </w:rPr>
-        <w:t xml:space="preserve">1. </w:t>
+          <w:rFonts w:asciiTheme="majorHAnsi" w:hAnsiTheme="majorHAnsi"/>
+          <w:b/>
+          <w:bCs/>
+          <w:sz w:val="32"/>
+          <w:szCs w:val="32"/>
+        </w:rPr>
+      </w:pPr>
+      <w:r>
+        <w:rPr>
+          <w:rFonts w:asciiTheme="majorHAnsi" w:hAnsiTheme="majorHAnsi"/>
+          <w:sz w:val="24"/>
+          <w:szCs w:val="24"/>
+        </w:rPr>
+        <w:t>According to survey in 2015, there are 121 “Deaf sign languages” in the world, but there is no</w:t>
+      </w:r>
+      <w:r>
+        <w:rPr>
+          <w:rFonts w:asciiTheme="majorHAnsi" w:hAnsiTheme="majorHAnsi"/>
+          <w:sz w:val="24"/>
+          <w:szCs w:val="24"/>
+        </w:rPr>
+        <w:t xml:space="preserve">t </w:t>
       </w:r>
       <w:bookmarkStart w:id="0" w:name="_GoBack"/>
       <w:bookmarkEnd w:id="0"/>
       <w:r>
         <w:rPr>
-          <w:rFonts w:cs="Times New Roman"/>
+          <w:rFonts w:asciiTheme="majorHAnsi" w:hAnsiTheme="majorHAnsi"/>
+          <w:sz w:val="24"/>
+          <w:szCs w:val="24"/>
+        </w:rPr>
+        <w:t>such</w:t>
+      </w:r>
+      <w:r>
+        <w:rPr>
+          <w:rFonts w:asciiTheme="majorHAnsi" w:hAnsiTheme="majorHAnsi"/>
+          <w:sz w:val="24"/>
+          <w:szCs w:val="24"/>
+        </w:rPr>
+        <w:t xml:space="preserve"> an </w:t>
+      </w:r>
+      <w:r>
+        <w:rPr>
+          <w:rFonts w:asciiTheme="majorHAnsi" w:hAnsiTheme="majorHAnsi"/>
+          <w:sz w:val="24"/>
+          <w:szCs w:val="24"/>
+        </w:rPr>
+        <w:t>efficient mechanism</w:t>
+      </w:r>
+      <w:r>
+        <w:rPr>
+          <w:rFonts w:asciiTheme="majorHAnsi" w:hAnsiTheme="majorHAnsi"/>
+          <w:sz w:val="24"/>
+          <w:szCs w:val="24"/>
+        </w:rPr>
+        <w:t xml:space="preserve"> where Deaf can easily understand people thoughts</w:t>
+      </w:r>
+      <w:r>
+        <w:rPr>
+          <w:rFonts w:asciiTheme="majorHAnsi" w:hAnsiTheme="majorHAnsi"/>
+          <w:b/>
+          <w:bCs/>
+          <w:sz w:val="24"/>
+          <w:szCs w:val="24"/>
+        </w:rPr>
+        <w:t>. [6</w:t>
+      </w:r>
+      <w:r>
+        <w:rPr>
+          <w:rFonts w:asciiTheme="majorHAnsi" w:hAnsiTheme="majorHAnsi"/>
+          <w:b/>
+          <w:bCs/>
+          <w:sz w:val="24"/>
+          <w:szCs w:val="24"/>
+        </w:rPr>
+        <w:t>]</w:t>
+      </w:r>
+    </w:p>
+    <w:p>
+      <w:pPr>
+        <w:ind w:left="-450" w:right="-630"/>
+        <w:rPr>
+          <w:rFonts w:asciiTheme="majorHAnsi" w:hAnsiTheme="majorHAnsi"/>
+          <w:sz w:val="24"/>
+          <w:szCs w:val="24"/>
+        </w:rPr>
+      </w:pPr>
+      <w:r>
+        <w:rPr>
+          <w:rFonts w:asciiTheme="majorHAnsi" w:hAnsiTheme="majorHAnsi"/>
+          <w:sz w:val="24"/>
+          <w:szCs w:val="24"/>
+        </w:rPr>
+        <w:t>We have been developing a system which combines aspects of both kinds of systems mentioned above. It is an interactive translation system but it operates in a very restricted domain and is designed to assist in the completion of a transaction between a Post Office (PO) clerk and a deaf customer.</w:t>
+      </w:r>
+      <w:r>
+        <w:rPr>
+          <w:rFonts w:asciiTheme="majorHAnsi" w:hAnsiTheme="majorHAnsi"/>
+          <w:sz w:val="24"/>
+          <w:szCs w:val="24"/>
+        </w:rPr>
+        <w:t xml:space="preserve"> </w:t>
+      </w:r>
+      <w:r>
+        <w:rPr>
+          <w:rFonts w:asciiTheme="majorHAnsi" w:hAnsiTheme="majorHAnsi"/>
+          <w:b/>
+          <w:bCs/>
+          <w:sz w:val="24"/>
+          <w:szCs w:val="24"/>
+        </w:rPr>
+        <w:t>[1]</w:t>
+      </w:r>
+    </w:p>
+    <w:p>
+      <w:pPr>
+        <w:ind w:left="-450" w:right="-630"/>
+        <w:rPr>
+          <w:rFonts w:asciiTheme="majorHAnsi" w:hAnsiTheme="majorHAnsi"/>
+          <w:b/>
+          <w:bCs/>
+          <w:sz w:val="24"/>
+          <w:szCs w:val="24"/>
+        </w:rPr>
+      </w:pPr>
+      <w:r>
+        <w:rPr>
+          <w:rFonts w:asciiTheme="majorHAnsi" w:hAnsiTheme="majorHAnsi"/>
+          <w:sz w:val="24"/>
+          <w:szCs w:val="24"/>
+        </w:rPr>
+        <w:t>The quality of TESSA's signing was measured in two ways: intelligibility of signs, and acceptability of signs to deaf users</w:t>
+      </w:r>
+      <w:r>
+        <w:rPr>
+          <w:rFonts w:asciiTheme="majorHAnsi" w:hAnsiTheme="majorHAnsi"/>
+          <w:b/>
+          <w:bCs/>
+          <w:sz w:val="24"/>
+          <w:szCs w:val="24"/>
+        </w:rPr>
+        <w:t>. [1]</w:t>
+      </w:r>
+    </w:p>
+    <w:p>
+      <w:pPr>
+        <w:ind w:left="-450" w:right="-630"/>
+        <w:rPr>
+          <w:rFonts w:asciiTheme="majorHAnsi" w:hAnsiTheme="majorHAnsi"/>
+          <w:b/>
+          <w:bCs/>
+          <w:sz w:val="24"/>
+          <w:szCs w:val="24"/>
+        </w:rPr>
+      </w:pPr>
+      <w:r>
+        <w:rPr>
+          <w:rFonts w:asciiTheme="majorHAnsi" w:hAnsiTheme="majorHAnsi" w:cs="Times New Roman"/>
+          <w:sz w:val="24"/>
+          <w:szCs w:val="24"/>
+        </w:rPr>
+        <w:t xml:space="preserve">1. </w:t>
+      </w:r>
+      <w:r>
+        <w:rPr>
+          <w:rFonts w:asciiTheme="majorHAnsi" w:hAnsiTheme="majorHAnsi" w:cs="Times New Roman"/>
           <w:sz w:val="24"/>
           <w:szCs w:val="24"/>
         </w:rPr>
@@ -420,7 +356,7 @@
       </w:r>
       <w:r>
         <w:rPr>
-          <w:rFonts w:cs="Times New Roman"/>
+          <w:rFonts w:asciiTheme="majorHAnsi" w:hAnsiTheme="majorHAnsi" w:cs="Times New Roman"/>
           <w:sz w:val="24"/>
           <w:szCs w:val="24"/>
         </w:rPr>
@@ -428,6 +364,7 @@
       </w:r>
       <w:r>
         <w:rPr>
+          <w:rFonts w:asciiTheme="majorHAnsi" w:hAnsiTheme="majorHAnsi"/>
           <w:b/>
           <w:bCs/>
           <w:sz w:val="24"/>
@@ -437,7 +374,7 @@
       </w:r>
       <w:r>
         <w:rPr>
-          <w:rFonts w:cs="Times New Roman"/>
+          <w:rFonts w:asciiTheme="majorHAnsi" w:hAnsiTheme="majorHAnsi" w:cs="Times New Roman"/>
           <w:sz w:val="24"/>
           <w:szCs w:val="24"/>
         </w:rPr>
@@ -448,38 +385,24 @@
       <w:pPr>
         <w:ind w:left="-450" w:right="-630"/>
         <w:rPr>
-          <w:b/>
-          <w:bCs/>
-          <w:sz w:val="24"/>
-          <w:szCs w:val="24"/>
-        </w:rPr>
-      </w:pPr>
-      <w:r>
-        <w:rPr>
-          <w:rFonts w:cs="Times New Roman"/>
-          <w:sz w:val="24"/>
-          <w:szCs w:val="24"/>
-        </w:rPr>
-        <w:t xml:space="preserve">2. </w:t>
-      </w:r>
-      <w:r>
-        <w:rPr>
-          <w:rFonts w:cs="Times New Roman"/>
-          <w:sz w:val="24"/>
-          <w:szCs w:val="24"/>
-        </w:rPr>
-        <w:t>Automatic</w:t>
-      </w:r>
-      <w:r>
-        <w:rPr>
-          <w:rFonts w:cs="Times New Roman"/>
-          <w:sz w:val="24"/>
-          <w:szCs w:val="24"/>
-        </w:rPr>
-        <w:t xml:space="preserve"> translation of arbitrary English text</w:t>
-      </w:r>
-      <w:r>
-        <w:rPr>
+          <w:rFonts w:asciiTheme="majorHAnsi" w:hAnsiTheme="majorHAnsi"/>
+          <w:b/>
+          <w:bCs/>
+          <w:sz w:val="24"/>
+          <w:szCs w:val="24"/>
+        </w:rPr>
+      </w:pPr>
+      <w:r>
+        <w:rPr>
+          <w:rFonts w:asciiTheme="majorHAnsi" w:hAnsiTheme="majorHAnsi" w:cs="Times New Roman"/>
+          <w:sz w:val="24"/>
+          <w:szCs w:val="24"/>
+        </w:rPr>
+        <w:t>2. Automatic translation of arbitrary English text</w:t>
+      </w:r>
+      <w:r>
+        <w:rPr>
+          <w:rFonts w:asciiTheme="majorHAnsi" w:hAnsiTheme="majorHAnsi"/>
           <w:b/>
           <w:bCs/>
           <w:sz w:val="24"/>
@@ -489,7 +412,7 @@
       </w:r>
       <w:r>
         <w:rPr>
-          <w:rFonts w:cs="Times New Roman"/>
+          <w:rFonts w:asciiTheme="majorHAnsi" w:hAnsiTheme="majorHAnsi" w:cs="Times New Roman"/>
           <w:sz w:val="24"/>
           <w:szCs w:val="24"/>
         </w:rPr>
@@ -500,38 +423,24 @@
       <w:pPr>
         <w:ind w:left="-450" w:right="-630"/>
         <w:rPr>
-          <w:b/>
-          <w:bCs/>
-          <w:sz w:val="24"/>
-          <w:szCs w:val="24"/>
-        </w:rPr>
-      </w:pPr>
-      <w:r>
-        <w:rPr>
-          <w:rFonts w:cs="Times New Roman"/>
-          <w:sz w:val="24"/>
-          <w:szCs w:val="24"/>
-        </w:rPr>
-        <w:t xml:space="preserve">3. </w:t>
-      </w:r>
-      <w:r>
-        <w:rPr>
-          <w:rFonts w:cs="Times New Roman"/>
-          <w:sz w:val="24"/>
-          <w:szCs w:val="24"/>
-        </w:rPr>
-        <w:t>Display</w:t>
-      </w:r>
-      <w:r>
-        <w:rPr>
-          <w:rFonts w:cs="Times New Roman"/>
-          <w:sz w:val="24"/>
-          <w:szCs w:val="24"/>
-        </w:rPr>
-        <w:t xml:space="preserve"> of this representation as a sequence of</w:t>
-      </w:r>
-      <w:r>
-        <w:rPr>
+          <w:rFonts w:asciiTheme="majorHAnsi" w:hAnsiTheme="majorHAnsi"/>
+          <w:b/>
+          <w:bCs/>
+          <w:sz w:val="24"/>
+          <w:szCs w:val="24"/>
+        </w:rPr>
+      </w:pPr>
+      <w:r>
+        <w:rPr>
+          <w:rFonts w:asciiTheme="majorHAnsi" w:hAnsiTheme="majorHAnsi" w:cs="Times New Roman"/>
+          <w:sz w:val="24"/>
+          <w:szCs w:val="24"/>
+        </w:rPr>
+        <w:t>3. Display of this representation as a sequence of</w:t>
+      </w:r>
+      <w:r>
+        <w:rPr>
+          <w:rFonts w:asciiTheme="majorHAnsi" w:hAnsiTheme="majorHAnsi"/>
           <w:b/>
           <w:bCs/>
           <w:sz w:val="24"/>
@@ -541,15 +450,71 @@
       </w:r>
       <w:r>
         <w:rPr>
-          <w:rFonts w:cs="Times New Roman"/>
-          <w:sz w:val="24"/>
-          <w:szCs w:val="24"/>
-        </w:rPr>
-        <w:t>signs using computer graphics techniques.</w:t>
-      </w:r>
-      <w:r>
-        <w:rPr>
-          <w:rFonts w:cs="Times New Roman"/>
+          <w:rFonts w:asciiTheme="majorHAnsi" w:hAnsiTheme="majorHAnsi" w:cs="Times New Roman"/>
+          <w:sz w:val="24"/>
+          <w:szCs w:val="24"/>
+        </w:rPr>
+        <w:t xml:space="preserve">signs using computer graphics techniques. </w:t>
+      </w:r>
+      <w:r>
+        <w:rPr>
+          <w:rFonts w:asciiTheme="majorHAnsi" w:hAnsiTheme="majorHAnsi" w:cs="Times New Roman"/>
+          <w:b/>
+          <w:bCs/>
+          <w:sz w:val="24"/>
+          <w:szCs w:val="24"/>
+        </w:rPr>
+        <w:t>[1]</w:t>
+      </w:r>
+    </w:p>
+    <w:p>
+      <w:pPr>
+        <w:ind w:left="-450" w:right="-630"/>
+        <w:rPr>
+          <w:rFonts w:asciiTheme="majorHAnsi" w:hAnsiTheme="majorHAnsi"/>
+          <w:sz w:val="24"/>
+          <w:szCs w:val="24"/>
+        </w:rPr>
+      </w:pPr>
+      <w:r>
+        <w:rPr>
+          <w:rFonts w:asciiTheme="majorHAnsi" w:hAnsiTheme="majorHAnsi"/>
+          <w:sz w:val="24"/>
+          <w:szCs w:val="24"/>
+        </w:rPr>
+        <w:t xml:space="preserve">Note that, because there is no separation of speech and language decoding in this system, it does not suffer from inaccuracies in the speech decoding process being forwarded to a language translation process that is also imperfect, an effect that can make more complex systems fail to translate correctly even quite simple phrases. By using pre-stored phrases, in effect we trade flexibility and range for accuracy. </w:t>
+      </w:r>
+      <w:r>
+        <w:rPr>
+          <w:rFonts w:asciiTheme="majorHAnsi" w:hAnsiTheme="majorHAnsi"/>
+          <w:b/>
+          <w:bCs/>
+          <w:sz w:val="24"/>
+          <w:szCs w:val="24"/>
+        </w:rPr>
+        <w:t>[1]</w:t>
+      </w:r>
+    </w:p>
+    <w:p>
+      <w:pPr>
+        <w:ind w:left="-450" w:right="-630"/>
+        <w:rPr>
+          <w:rFonts w:asciiTheme="majorHAnsi" w:hAnsiTheme="majorHAnsi" w:cs="Times New Roman"/>
+          <w:sz w:val="24"/>
+          <w:szCs w:val="24"/>
+        </w:rPr>
+      </w:pPr>
+      <w:r>
+        <w:rPr>
+          <w:rFonts w:asciiTheme="majorHAnsi" w:hAnsiTheme="majorHAnsi" w:cs="Times New Roman"/>
+          <w:sz w:val="24"/>
+          <w:szCs w:val="24"/>
+        </w:rPr>
+        <w:t>Table 1 shows the percentage</w:t>
+      </w:r>
+      <w:r>
+        <w:rPr>
+          <w:rFonts w:asciiTheme="majorHAnsi" w:hAnsiTheme="majorHAnsi"/>
           <w:sz w:val="24"/>
           <w:szCs w:val="24"/>
         </w:rPr>
@@ -557,7 +522,47 @@
       </w:r>
       <w:r>
         <w:rPr>
-          <w:rFonts w:cs="Times New Roman"/>
+          <w:rFonts w:asciiTheme="majorHAnsi" w:hAnsiTheme="majorHAnsi" w:cs="Times New Roman"/>
+          <w:sz w:val="24"/>
+          <w:szCs w:val="24"/>
+        </w:rPr>
+        <w:t>of phrases that were rated in each category of</w:t>
+      </w:r>
+      <w:r>
+        <w:rPr>
+          <w:rFonts w:asciiTheme="majorHAnsi" w:hAnsiTheme="majorHAnsi"/>
+          <w:sz w:val="24"/>
+          <w:szCs w:val="24"/>
+        </w:rPr>
+        <w:t xml:space="preserve"> </w:t>
+      </w:r>
+      <w:r>
+        <w:rPr>
+          <w:rFonts w:asciiTheme="majorHAnsi" w:hAnsiTheme="majorHAnsi" w:cs="Times New Roman"/>
+          <w:sz w:val="24"/>
+          <w:szCs w:val="24"/>
+        </w:rPr>
+        <w:t>acceptability. The average acceptability rating was 2.2</w:t>
+      </w:r>
+      <w:r>
+        <w:rPr>
+          <w:rFonts w:asciiTheme="majorHAnsi" w:hAnsiTheme="majorHAnsi"/>
+          <w:sz w:val="24"/>
+          <w:szCs w:val="24"/>
+        </w:rPr>
+        <w:t xml:space="preserve"> </w:t>
+      </w:r>
+      <w:r>
+        <w:rPr>
+          <w:rFonts w:asciiTheme="majorHAnsi" w:hAnsiTheme="majorHAnsi" w:cs="Times New Roman"/>
+          <w:sz w:val="24"/>
+          <w:szCs w:val="24"/>
+        </w:rPr>
+        <w:t xml:space="preserve">and ranged from 1.7 to 2.8. </w:t>
+      </w:r>
+      <w:r>
+        <w:rPr>
+          <w:rFonts w:asciiTheme="majorHAnsi" w:hAnsiTheme="majorHAnsi" w:cs="Times New Roman"/>
           <w:b/>
           <w:bCs/>
           <w:sz w:val="24"/>
@@ -570,225 +575,14 @@
       <w:pPr>
         <w:ind w:left="-450" w:right="-630"/>
         <w:rPr>
-          <w:sz w:val="24"/>
-          <w:szCs w:val="24"/>
-        </w:rPr>
-      </w:pPr>
-      <w:r>
-        <w:rPr>
-          <w:sz w:val="24"/>
-          <w:szCs w:val="24"/>
-        </w:rPr>
-        <w:t>Note that, because there is no separation of speech and</w:t>
-      </w:r>
-      <w:r>
-        <w:rPr>
-          <w:sz w:val="24"/>
-          <w:szCs w:val="24"/>
-        </w:rPr>
-        <w:t xml:space="preserve"> </w:t>
-      </w:r>
-      <w:r>
-        <w:rPr>
-          <w:sz w:val="24"/>
-          <w:szCs w:val="24"/>
-        </w:rPr>
-        <w:t>language decoding in this system, it does not suffer from</w:t>
-      </w:r>
-      <w:r>
-        <w:rPr>
-          <w:sz w:val="24"/>
-          <w:szCs w:val="24"/>
-        </w:rPr>
-        <w:t xml:space="preserve"> </w:t>
-      </w:r>
-      <w:r>
-        <w:rPr>
-          <w:sz w:val="24"/>
-          <w:szCs w:val="24"/>
-        </w:rPr>
-        <w:t>inaccuracies in the speech decoding process being</w:t>
-      </w:r>
-      <w:r>
-        <w:rPr>
-          <w:sz w:val="24"/>
-          <w:szCs w:val="24"/>
-        </w:rPr>
-        <w:t xml:space="preserve"> </w:t>
-      </w:r>
-      <w:r>
-        <w:rPr>
-          <w:sz w:val="24"/>
-          <w:szCs w:val="24"/>
-        </w:rPr>
-        <w:t>forwarded to a language translation process that is also</w:t>
-      </w:r>
-      <w:r>
-        <w:rPr>
-          <w:sz w:val="24"/>
-          <w:szCs w:val="24"/>
-        </w:rPr>
-        <w:t xml:space="preserve"> </w:t>
-      </w:r>
-      <w:r>
-        <w:rPr>
-          <w:sz w:val="24"/>
-          <w:szCs w:val="24"/>
-        </w:rPr>
-        <w:t>imperfect, an effect that can make more complex systems</w:t>
-      </w:r>
-      <w:r>
-        <w:rPr>
-          <w:sz w:val="24"/>
-          <w:szCs w:val="24"/>
-        </w:rPr>
-        <w:t xml:space="preserve"> </w:t>
-      </w:r>
-      <w:r>
-        <w:rPr>
-          <w:sz w:val="24"/>
-          <w:szCs w:val="24"/>
-        </w:rPr>
-        <w:t>fail to translate correctly even quite simple phrases. By</w:t>
-      </w:r>
-      <w:r>
-        <w:rPr>
-          <w:sz w:val="24"/>
-          <w:szCs w:val="24"/>
-        </w:rPr>
-        <w:t xml:space="preserve"> </w:t>
-      </w:r>
-      <w:r>
-        <w:rPr>
-          <w:sz w:val="24"/>
-          <w:szCs w:val="24"/>
-        </w:rPr>
-        <w:t>using pre-stored phrases, in effect we trade flexibility and</w:t>
-      </w:r>
-      <w:r>
-        <w:rPr>
-          <w:sz w:val="24"/>
-          <w:szCs w:val="24"/>
-        </w:rPr>
-        <w:t xml:space="preserve"> </w:t>
-      </w:r>
-      <w:r>
-        <w:rPr>
-          <w:sz w:val="24"/>
-          <w:szCs w:val="24"/>
-        </w:rPr>
-        <w:t>range for accuracy.</w:t>
-      </w:r>
-      <w:r>
-        <w:rPr>
-          <w:sz w:val="24"/>
-          <w:szCs w:val="24"/>
-        </w:rPr>
-        <w:t xml:space="preserve"> </w:t>
-      </w:r>
-      <w:r>
-        <w:rPr>
-          <w:b/>
-          <w:bCs/>
-          <w:sz w:val="24"/>
-          <w:szCs w:val="24"/>
-        </w:rPr>
-        <w:t>[1]</w:t>
-      </w:r>
-    </w:p>
-    <w:p>
-      <w:pPr>
-        <w:ind w:left="-450" w:right="-630"/>
-        <w:rPr>
-          <w:rFonts w:cs="Times New Roman"/>
-          <w:sz w:val="24"/>
-          <w:szCs w:val="24"/>
-        </w:rPr>
-      </w:pPr>
-      <w:r>
-        <w:rPr>
-          <w:rFonts w:cs="Times New Roman"/>
-          <w:sz w:val="24"/>
-          <w:szCs w:val="24"/>
-        </w:rPr>
-        <w:t>Table 1 shows the percentage</w:t>
-      </w:r>
-      <w:r>
-        <w:rPr>
-          <w:sz w:val="24"/>
-          <w:szCs w:val="24"/>
-        </w:rPr>
-        <w:t xml:space="preserve"> </w:t>
-      </w:r>
-      <w:r>
-        <w:rPr>
-          <w:rFonts w:cs="Times New Roman"/>
-          <w:sz w:val="24"/>
-          <w:szCs w:val="24"/>
-        </w:rPr>
-        <w:t>of phrases that were rated in each category of</w:t>
-      </w:r>
-      <w:r>
-        <w:rPr>
-          <w:sz w:val="24"/>
-          <w:szCs w:val="24"/>
-        </w:rPr>
-        <w:t xml:space="preserve"> </w:t>
-      </w:r>
-      <w:r>
-        <w:rPr>
-          <w:rFonts w:cs="Times New Roman"/>
-          <w:sz w:val="24"/>
-          <w:szCs w:val="24"/>
-        </w:rPr>
-        <w:t>acceptability. The average acceptability rating was 2.2</w:t>
-      </w:r>
-      <w:r>
-        <w:rPr>
-          <w:sz w:val="24"/>
-          <w:szCs w:val="24"/>
-        </w:rPr>
-        <w:t xml:space="preserve"> </w:t>
-      </w:r>
-      <w:r>
-        <w:rPr>
-          <w:rFonts w:cs="Times New Roman"/>
-          <w:sz w:val="24"/>
-          <w:szCs w:val="24"/>
-        </w:rPr>
-        <w:t>and ranged from 1.7 to 2.8.</w:t>
-      </w:r>
-      <w:r>
-        <w:rPr>
-          <w:rFonts w:cs="Times New Roman"/>
-          <w:sz w:val="24"/>
-          <w:szCs w:val="24"/>
-        </w:rPr>
-        <w:t xml:space="preserve"> </w:t>
-      </w:r>
-      <w:r>
-        <w:rPr>
-          <w:rFonts w:cs="Times New Roman"/>
-          <w:b/>
-          <w:bCs/>
-          <w:sz w:val="24"/>
-          <w:szCs w:val="24"/>
-        </w:rPr>
-        <w:t>[1]</w:t>
-      </w:r>
-    </w:p>
-    <w:p>
-      <w:pPr>
-        <w:ind w:left="-450" w:right="-630"/>
-        <w:rPr>
-          <w:rFonts w:cs="Times New Roman"/>
-          <w:sz w:val="24"/>
-          <w:szCs w:val="24"/>
-        </w:rPr>
-      </w:pPr>
-      <w:r>
-        <w:rPr>
-          <w:rFonts w:cs="Times New Roman"/>
+          <w:rFonts w:asciiTheme="majorHAnsi" w:hAnsiTheme="majorHAnsi" w:cs="Times New Roman"/>
+          <w:sz w:val="24"/>
+          <w:szCs w:val="24"/>
+        </w:rPr>
+      </w:pPr>
+      <w:r>
+        <w:rPr>
+          <w:rFonts w:asciiTheme="majorHAnsi" w:hAnsiTheme="majorHAnsi" w:cs="Times New Roman"/>
           <w:noProof/>
           <w:sz w:val="24"/>
           <w:szCs w:val="24"/>
@@ -840,7 +634,7 @@
       <w:pPr>
         <w:ind w:left="-450" w:right="-630"/>
         <w:rPr>
-          <w:rFonts w:cs="Times New Roman"/>
+          <w:rFonts w:asciiTheme="majorHAnsi" w:hAnsiTheme="majorHAnsi" w:cs="Times New Roman"/>
           <w:sz w:val="24"/>
           <w:szCs w:val="24"/>
         </w:rPr>
@@ -850,68 +644,23 @@
       <w:pPr>
         <w:ind w:left="-450" w:right="-630"/>
         <w:rPr>
-          <w:sz w:val="24"/>
-          <w:szCs w:val="24"/>
-        </w:rPr>
-      </w:pPr>
-      <w:r>
-        <w:rPr>
-          <w:sz w:val="24"/>
-          <w:szCs w:val="24"/>
-        </w:rPr>
-        <w:t>However, for</w:t>
-      </w:r>
-      <w:r>
-        <w:rPr>
-          <w:sz w:val="24"/>
-          <w:szCs w:val="24"/>
-        </w:rPr>
-        <w:t xml:space="preserve"> </w:t>
-      </w:r>
-      <w:r>
-        <w:rPr>
-          <w:sz w:val="24"/>
-          <w:szCs w:val="24"/>
-        </w:rPr>
-        <w:t>many people who have been profoundly deaf from a</w:t>
-      </w:r>
-      <w:r>
-        <w:rPr>
-          <w:sz w:val="24"/>
-          <w:szCs w:val="24"/>
-        </w:rPr>
-        <w:t xml:space="preserve"> </w:t>
-      </w:r>
-      <w:r>
-        <w:rPr>
-          <w:sz w:val="24"/>
-          <w:szCs w:val="24"/>
-        </w:rPr>
-        <w:t>young age, signing is their first language so they learn to</w:t>
-      </w:r>
-      <w:r>
-        <w:rPr>
-          <w:sz w:val="24"/>
-          <w:szCs w:val="24"/>
-        </w:rPr>
-        <w:t xml:space="preserve"> </w:t>
-      </w:r>
-      <w:r>
-        <w:rPr>
-          <w:sz w:val="24"/>
-          <w:szCs w:val="24"/>
-        </w:rPr>
-        <w:t>read and write Engl</w:t>
-      </w:r>
-      <w:r>
-        <w:rPr>
-          <w:sz w:val="24"/>
-          <w:szCs w:val="24"/>
-        </w:rPr>
-        <w:t xml:space="preserve">ish as a second language </w:t>
-      </w:r>
-      <w:r>
-        <w:rPr>
+          <w:rFonts w:asciiTheme="majorHAnsi" w:hAnsiTheme="majorHAnsi"/>
+          <w:sz w:val="24"/>
+          <w:szCs w:val="24"/>
+        </w:rPr>
+      </w:pPr>
+      <w:r>
+        <w:rPr>
+          <w:rFonts w:asciiTheme="majorHAnsi" w:hAnsiTheme="majorHAnsi"/>
+          <w:sz w:val="24"/>
+          <w:szCs w:val="24"/>
+        </w:rPr>
+        <w:lastRenderedPageBreak/>
+        <w:t xml:space="preserve">However, for many people who have been profoundly deaf from a young age, signing is their first language so they learn to read and write English as a second language </w:t>
+      </w:r>
+      <w:r>
+        <w:rPr>
+          <w:rFonts w:asciiTheme="majorHAnsi" w:hAnsiTheme="majorHAnsi"/>
           <w:b/>
           <w:bCs/>
           <w:sz w:val="24"/>
@@ -924,54 +673,22 @@
       <w:pPr>
         <w:ind w:left="-450" w:right="-630"/>
         <w:rPr>
-          <w:sz w:val="24"/>
-          <w:szCs w:val="24"/>
-        </w:rPr>
-      </w:pPr>
-      <w:r>
-        <w:rPr>
-          <w:sz w:val="24"/>
-          <w:szCs w:val="24"/>
-        </w:rPr>
-        <w:t>As a</w:t>
-      </w:r>
-      <w:r>
-        <w:rPr>
-          <w:sz w:val="24"/>
-          <w:szCs w:val="24"/>
-        </w:rPr>
-        <w:t xml:space="preserve"> </w:t>
-      </w:r>
-      <w:r>
-        <w:rPr>
-          <w:sz w:val="24"/>
-          <w:szCs w:val="24"/>
-        </w:rPr>
-        <w:t>result, many deaf people have below-average reading</w:t>
-      </w:r>
-      <w:r>
-        <w:rPr>
-          <w:sz w:val="24"/>
-          <w:szCs w:val="24"/>
-        </w:rPr>
-        <w:t xml:space="preserve"> </w:t>
-      </w:r>
-      <w:r>
-        <w:rPr>
-          <w:sz w:val="24"/>
-          <w:szCs w:val="24"/>
-        </w:rPr>
-        <w:t>abilities for English text and prefer to communicate using</w:t>
-      </w:r>
-      <w:r>
-        <w:rPr>
-          <w:sz w:val="24"/>
-          <w:szCs w:val="24"/>
-        </w:rPr>
-        <w:t xml:space="preserve"> sign language </w:t>
-      </w:r>
-      <w:r>
-        <w:rPr>
+          <w:rFonts w:asciiTheme="majorHAnsi" w:hAnsiTheme="majorHAnsi"/>
+          <w:sz w:val="24"/>
+          <w:szCs w:val="24"/>
+        </w:rPr>
+      </w:pPr>
+      <w:r>
+        <w:rPr>
+          <w:rFonts w:asciiTheme="majorHAnsi" w:hAnsiTheme="majorHAnsi"/>
+          <w:sz w:val="24"/>
+          <w:szCs w:val="24"/>
+        </w:rPr>
+        <w:t xml:space="preserve">As a result, many deaf people have below-average reading abilities for English text and prefer to communicate using sign language </w:t>
+      </w:r>
+      <w:r>
+        <w:rPr>
+          <w:rFonts w:asciiTheme="majorHAnsi" w:hAnsiTheme="majorHAnsi"/>
           <w:b/>
           <w:bCs/>
           <w:sz w:val="24"/>
@@ -1153,24 +870,110 @@
           <w:i/>
           <w:iCs/>
         </w:rPr>
-        <w:t>A. Waibel. Interactive translation of</w:t>
-      </w:r>
-      <w:r>
-        <w:rPr>
-          <w:rFonts w:cs="Times New Roman"/>
+        <w:t>A. Waibel. Interactive translation of conversational speech. Computer, 29(7), 1996.</w:t>
+      </w:r>
+    </w:p>
+    <w:p>
+      <w:pPr>
+        <w:pStyle w:val="ListParagraph"/>
+        <w:rPr>
           <w:i/>
           <w:iCs/>
         </w:rPr>
-        <w:t xml:space="preserve"> </w:t>
-      </w:r>
-      <w:r>
-        <w:rPr>
-          <w:rFonts w:cs="Times New Roman"/>
+      </w:pPr>
+    </w:p>
+    <w:p>
+      <w:pPr>
+        <w:pStyle w:val="ListParagraph"/>
+        <w:widowControl w:val="0"/>
+        <w:numPr>
+          <w:ilvl w:val="0"/>
+          <w:numId w:val="3"/>
+        </w:numPr>
+        <w:spacing w:after="0" w:line="240" w:lineRule="auto"/>
+        <w:rPr>
+          <w:rStyle w:val="HTMLCite"/>
+          <w:rFonts w:asciiTheme="majorBidi" w:eastAsia="Helvetica Neue" w:hAnsiTheme="majorBidi" w:cstheme="majorBidi"/>
+          <w:sz w:val="20"/>
+          <w:szCs w:val="20"/>
+        </w:rPr>
+      </w:pPr>
+      <w:r>
+        <w:rPr>
+          <w:rFonts w:asciiTheme="majorBidi" w:hAnsiTheme="majorBidi" w:cstheme="majorBidi"/>
           <w:i/>
           <w:iCs/>
-        </w:rPr>
-        <w:t>conversational speech. Computer, 29(7), 1996.</w:t>
-      </w:r>
+          <w:sz w:val="20"/>
+          <w:szCs w:val="20"/>
+        </w:rPr>
+        <w:t>Maiorana-Basas, Michella, and Claudia M. Pagliaro. "Technology use among adults who are deaf and hard of hearing: A national survey." Journal of deaf studies and deaf education 19.3 (2014): 400-410.</w:t>
+      </w:r>
+    </w:p>
+    <w:p>
+      <w:pPr>
+        <w:pStyle w:val="ListParagraph"/>
+        <w:widowControl w:val="0"/>
+        <w:spacing w:after="0" w:line="240" w:lineRule="auto"/>
+        <w:ind w:left="270"/>
+        <w:rPr>
+          <w:rStyle w:val="HTMLCite"/>
+          <w:rFonts w:asciiTheme="majorBidi" w:eastAsia="Helvetica Neue" w:hAnsiTheme="majorBidi" w:cstheme="majorBidi"/>
+          <w:sz w:val="20"/>
+          <w:szCs w:val="20"/>
+        </w:rPr>
+      </w:pPr>
+    </w:p>
+    <w:p>
+      <w:pPr>
+        <w:pStyle w:val="ListParagraph"/>
+        <w:widowControl w:val="0"/>
+        <w:numPr>
+          <w:ilvl w:val="0"/>
+          <w:numId w:val="3"/>
+        </w:numPr>
+        <w:spacing w:after="0" w:line="240" w:lineRule="auto"/>
+        <w:rPr>
+          <w:rFonts w:asciiTheme="majorBidi" w:eastAsia="Helvetica Neue" w:hAnsiTheme="majorBidi" w:cstheme="majorBidi"/>
+          <w:i/>
+          <w:iCs/>
+          <w:sz w:val="20"/>
+          <w:szCs w:val="20"/>
+        </w:rPr>
+      </w:pPr>
+      <w:r>
+        <w:rPr>
+          <w:rFonts w:asciiTheme="majorBidi" w:hAnsiTheme="majorBidi" w:cstheme="majorBidi"/>
+          <w:i/>
+          <w:iCs/>
+          <w:sz w:val="20"/>
+          <w:szCs w:val="20"/>
+        </w:rPr>
+        <w:t>Al-Fityani, Kinda, and Carol Padden. "Sign language geography in the Arab world." Sign languag</w:t>
+      </w:r>
+      <w:r>
+        <w:rPr>
+          <w:rFonts w:asciiTheme="majorBidi" w:hAnsiTheme="majorBidi" w:cstheme="majorBidi"/>
+          <w:i/>
+          <w:iCs/>
+          <w:sz w:val="20"/>
+          <w:szCs w:val="20"/>
+        </w:rPr>
+        <w:t>es: A Cambridge survey (2010): 433-450.</w:t>
+      </w:r>
+    </w:p>
+    <w:p>
+      <w:pPr>
+        <w:pStyle w:val="ListParagraph"/>
+        <w:numPr>
+          <w:ilvl w:val="0"/>
+          <w:numId w:val="3"/>
+        </w:numPr>
+        <w:ind w:right="-630"/>
+        <w:rPr>
+          <w:i/>
+          <w:iCs/>
+        </w:rPr>
+      </w:pPr>
     </w:p>
     <w:p>
       <w:pPr>
@@ -1418,6 +1221,92 @@
     </w:lvl>
   </w:abstractNum>
   <w:abstractNum w:abstractNumId="2">
+    <w:nsid w:val="40774E6F"/>
+    <w:multiLevelType w:val="hybridMultilevel"/>
+    <w:tmpl w:val="799A7226"/>
+    <w:lvl w:ilvl="0" w:tplc="0409000F">
+      <w:start w:val="1"/>
+      <w:numFmt w:val="decimal"/>
+      <w:lvlText w:val="%1."/>
+      <w:lvlJc w:val="left"/>
+      <w:pPr>
+        <w:ind w:left="720" w:hanging="360"/>
+      </w:pPr>
+    </w:lvl>
+    <w:lvl w:ilvl="1" w:tplc="04090019" w:tentative="1">
+      <w:start w:val="1"/>
+      <w:numFmt w:val="lowerLetter"/>
+      <w:lvlText w:val="%2."/>
+      <w:lvlJc w:val="left"/>
+      <w:pPr>
+        <w:ind w:left="1440" w:hanging="360"/>
+      </w:pPr>
+    </w:lvl>
+    <w:lvl w:ilvl="2" w:tplc="0409001B" w:tentative="1">
+      <w:start w:val="1"/>
+      <w:numFmt w:val="lowerRoman"/>
+      <w:lvlText w:val="%3."/>
+      <w:lvlJc w:val="right"/>
+      <w:pPr>
+        <w:ind w:left="2160" w:hanging="180"/>
+      </w:pPr>
+    </w:lvl>
+    <w:lvl w:ilvl="3" w:tplc="0409000F" w:tentative="1">
+      <w:start w:val="1"/>
+      <w:numFmt w:val="decimal"/>
+      <w:lvlText w:val="%4."/>
+      <w:lvlJc w:val="left"/>
+      <w:pPr>
+        <w:ind w:left="2880" w:hanging="360"/>
+      </w:pPr>
+    </w:lvl>
+    <w:lvl w:ilvl="4" w:tplc="04090019" w:tentative="1">
+      <w:start w:val="1"/>
+      <w:numFmt w:val="lowerLetter"/>
+      <w:lvlText w:val="%5."/>
+      <w:lvlJc w:val="left"/>
+      <w:pPr>
+        <w:ind w:left="3600" w:hanging="360"/>
+      </w:pPr>
+    </w:lvl>
+    <w:lvl w:ilvl="5" w:tplc="0409001B" w:tentative="1">
+      <w:start w:val="1"/>
+      <w:numFmt w:val="lowerRoman"/>
+      <w:lvlText w:val="%6."/>
+      <w:lvlJc w:val="right"/>
+      <w:pPr>
+        <w:ind w:left="4320" w:hanging="180"/>
+      </w:pPr>
+    </w:lvl>
+    <w:lvl w:ilvl="6" w:tplc="0409000F" w:tentative="1">
+      <w:start w:val="1"/>
+      <w:numFmt w:val="decimal"/>
+      <w:lvlText w:val="%7."/>
+      <w:lvlJc w:val="left"/>
+      <w:pPr>
+        <w:ind w:left="5040" w:hanging="360"/>
+      </w:pPr>
+    </w:lvl>
+    <w:lvl w:ilvl="7" w:tplc="04090019" w:tentative="1">
+      <w:start w:val="1"/>
+      <w:numFmt w:val="lowerLetter"/>
+      <w:lvlText w:val="%8."/>
+      <w:lvlJc w:val="left"/>
+      <w:pPr>
+        <w:ind w:left="5760" w:hanging="360"/>
+      </w:pPr>
+    </w:lvl>
+    <w:lvl w:ilvl="8" w:tplc="0409001B" w:tentative="1">
+      <w:start w:val="1"/>
+      <w:numFmt w:val="lowerRoman"/>
+      <w:lvlText w:val="%9."/>
+      <w:lvlJc w:val="right"/>
+      <w:pPr>
+        <w:ind w:left="6480" w:hanging="180"/>
+      </w:pPr>
+    </w:lvl>
+  </w:abstractNum>
+  <w:abstractNum w:abstractNumId="3">
     <w:nsid w:val="58F029E0"/>
     <w:multiLevelType w:val="hybridMultilevel"/>
     <w:tmpl w:val="858249DC"/>
@@ -1504,13 +1393,16 @@
     </w:lvl>
   </w:abstractNum>
   <w:num w:numId="1">
-    <w:abstractNumId w:val="2"/>
+    <w:abstractNumId w:val="3"/>
   </w:num>
   <w:num w:numId="2">
     <w:abstractNumId w:val="1"/>
   </w:num>
   <w:num w:numId="3">
     <w:abstractNumId w:val="0"/>
+  </w:num>
+  <w:num w:numId="4">
+    <w:abstractNumId w:val="2"/>
   </w:num>
 </w:numbering>
 </file>
@@ -1991,6 +1883,18 @@
     <w:uiPriority w:val="99"/>
     <w:rsid w:val="00EE046D"/>
   </w:style>
+  <w:style w:type="character" w:styleId="HTMLCite">
+    <w:name w:val="HTML Cite"/>
+    <w:basedOn w:val="DefaultParagraphFont"/>
+    <w:uiPriority w:val="99"/>
+    <w:semiHidden/>
+    <w:unhideWhenUsed/>
+    <w:rsid w:val="00F22FC3"/>
+    <w:rPr>
+      <w:i/>
+      <w:iCs/>
+    </w:rPr>
+  </w:style>
 </w:styles>
 </file>
 

</xml_diff>